<commit_message>
Presentation & Activity Update
</commit_message>
<xml_diff>
--- a/Activities/Activity3.docx
+++ b/Activities/Activity3.docx
@@ -145,6 +145,256 @@
         <w:t>Discussion around how the SPHERE-PPL community can best facilitate and maximise value</w:t>
       </w:r>
     </w:p>
+    <w:p>
+      <w:pPr>
+        <w:pStyle w:val="ListParagraph"/>
+      </w:pPr>
+    </w:p>
+    <w:tbl>
+      <w:tblPr>
+        <w:tblStyle w:val="TableGrid"/>
+        <w:tblW w:w="0" w:type="auto"/>
+        <w:tblLook w:val="04A0" w:firstRow="1" w:lastRow="0" w:firstColumn="1" w:lastColumn="0" w:noHBand="0" w:noVBand="1"/>
+      </w:tblPr>
+      <w:tblGrid>
+        <w:gridCol w:w="4508"/>
+        <w:gridCol w:w="4508"/>
+      </w:tblGrid>
+      <w:tr>
+        <w:tc>
+          <w:tcPr>
+            <w:tcW w:w="4508" w:type="dxa"/>
+            <w:vAlign w:val="center"/>
+          </w:tcPr>
+          <w:p>
+            <w:pPr>
+              <w:jc w:val="center"/>
+            </w:pPr>
+            <w:proofErr w:type="gramStart"/>
+            <w:r>
+              <w:t>Time-Scale</w:t>
+            </w:r>
+            <w:proofErr w:type="gramEnd"/>
+          </w:p>
+        </w:tc>
+        <w:tc>
+          <w:tcPr>
+            <w:tcW w:w="4508" w:type="dxa"/>
+            <w:vAlign w:val="center"/>
+          </w:tcPr>
+          <w:p>
+            <w:pPr>
+              <w:jc w:val="center"/>
+            </w:pPr>
+            <w:r>
+              <w:t>Ideas</w:t>
+            </w:r>
+          </w:p>
+        </w:tc>
+      </w:tr>
+      <w:tr>
+        <w:tc>
+          <w:tcPr>
+            <w:tcW w:w="4508" w:type="dxa"/>
+            <w:vAlign w:val="center"/>
+          </w:tcPr>
+          <w:p>
+            <w:pPr>
+              <w:jc w:val="center"/>
+            </w:pPr>
+            <w:r>
+              <w:t>Short-Term (Next 6 months)</w:t>
+            </w:r>
+          </w:p>
+        </w:tc>
+        <w:tc>
+          <w:tcPr>
+            <w:tcW w:w="4508" w:type="dxa"/>
+            <w:vAlign w:val="center"/>
+          </w:tcPr>
+          <w:p>
+            <w:pPr>
+              <w:jc w:val="center"/>
+            </w:pPr>
+          </w:p>
+          <w:p>
+            <w:pPr>
+              <w:jc w:val="center"/>
+            </w:pPr>
+          </w:p>
+          <w:p>
+            <w:pPr>
+              <w:jc w:val="center"/>
+            </w:pPr>
+          </w:p>
+          <w:p>
+            <w:pPr>
+              <w:jc w:val="center"/>
+            </w:pPr>
+          </w:p>
+          <w:p>
+            <w:pPr>
+              <w:jc w:val="center"/>
+            </w:pPr>
+          </w:p>
+          <w:p>
+            <w:pPr>
+              <w:jc w:val="center"/>
+            </w:pPr>
+          </w:p>
+          <w:p>
+            <w:pPr>
+              <w:jc w:val="center"/>
+            </w:pPr>
+          </w:p>
+          <w:p>
+            <w:pPr>
+              <w:jc w:val="center"/>
+            </w:pPr>
+          </w:p>
+          <w:p>
+            <w:pPr>
+              <w:jc w:val="center"/>
+            </w:pPr>
+          </w:p>
+          <w:p>
+            <w:pPr>
+              <w:jc w:val="center"/>
+            </w:pPr>
+          </w:p>
+          <w:p>
+            <w:pPr>
+              <w:jc w:val="center"/>
+            </w:pPr>
+          </w:p>
+          <w:p>
+            <w:pPr>
+              <w:jc w:val="center"/>
+            </w:pPr>
+          </w:p>
+        </w:tc>
+      </w:tr>
+      <w:tr>
+        <w:tc>
+          <w:tcPr>
+            <w:tcW w:w="4508" w:type="dxa"/>
+            <w:vAlign w:val="center"/>
+          </w:tcPr>
+          <w:p>
+            <w:pPr>
+              <w:jc w:val="center"/>
+            </w:pPr>
+            <w:r>
+              <w:t>Medium Term (1-2 years)</w:t>
+            </w:r>
+          </w:p>
+        </w:tc>
+        <w:tc>
+          <w:tcPr>
+            <w:tcW w:w="4508" w:type="dxa"/>
+            <w:vAlign w:val="center"/>
+          </w:tcPr>
+          <w:p>
+            <w:pPr>
+              <w:jc w:val="center"/>
+            </w:pPr>
+          </w:p>
+          <w:p>
+            <w:pPr>
+              <w:jc w:val="center"/>
+            </w:pPr>
+          </w:p>
+          <w:p>
+            <w:pPr>
+              <w:jc w:val="center"/>
+            </w:pPr>
+          </w:p>
+          <w:p>
+            <w:pPr>
+              <w:jc w:val="center"/>
+            </w:pPr>
+          </w:p>
+          <w:p/>
+          <w:p>
+            <w:pPr>
+              <w:jc w:val="center"/>
+            </w:pPr>
+          </w:p>
+          <w:p>
+            <w:pPr>
+              <w:jc w:val="center"/>
+            </w:pPr>
+          </w:p>
+          <w:p>
+            <w:pPr>
+              <w:jc w:val="center"/>
+            </w:pPr>
+          </w:p>
+          <w:p>
+            <w:pPr>
+              <w:jc w:val="center"/>
+            </w:pPr>
+          </w:p>
+        </w:tc>
+      </w:tr>
+      <w:tr>
+        <w:tc>
+          <w:tcPr>
+            <w:tcW w:w="4508" w:type="dxa"/>
+            <w:vAlign w:val="center"/>
+          </w:tcPr>
+          <w:p>
+            <w:pPr>
+              <w:jc w:val="center"/>
+            </w:pPr>
+            <w:r>
+              <w:t>Long Term (2+ years)</w:t>
+            </w:r>
+          </w:p>
+        </w:tc>
+        <w:tc>
+          <w:tcPr>
+            <w:tcW w:w="4508" w:type="dxa"/>
+            <w:vAlign w:val="center"/>
+          </w:tcPr>
+          <w:p>
+            <w:pPr>
+              <w:jc w:val="center"/>
+            </w:pPr>
+          </w:p>
+          <w:p>
+            <w:pPr>
+              <w:jc w:val="center"/>
+            </w:pPr>
+          </w:p>
+          <w:p>
+            <w:pPr>
+              <w:jc w:val="center"/>
+            </w:pPr>
+          </w:p>
+          <w:p>
+            <w:pPr>
+              <w:jc w:val="center"/>
+            </w:pPr>
+          </w:p>
+          <w:p>
+            <w:pPr>
+              <w:jc w:val="center"/>
+            </w:pPr>
+          </w:p>
+          <w:p>
+            <w:pPr>
+              <w:jc w:val="center"/>
+            </w:pPr>
+          </w:p>
+          <w:p>
+            <w:pPr>
+              <w:jc w:val="center"/>
+            </w:pPr>
+          </w:p>
+        </w:tc>
+      </w:tr>
+    </w:tbl>
     <w:p/>
     <w:sectPr>
       <w:pgSz w:w="11906" w:h="16838"/>
@@ -1133,6 +1383,7 @@
   <w:style w:type="character" w:default="1" w:styleId="DefaultParagraphFont">
     <w:name w:val="Default Paragraph Font"/>
     <w:uiPriority w:val="1"/>
+    <w:semiHidden/>
     <w:unhideWhenUsed/>
   </w:style>
   <w:style w:type="table" w:default="1" w:styleId="TableNormal">
@@ -1446,6 +1697,22 @@
       <w:color w:val="0F4761" w:themeColor="accent1" w:themeShade="BF"/>
       <w:spacing w:val="5"/>
     </w:rPr>
+  </w:style>
+  <w:style w:type="table" w:styleId="TableGrid">
+    <w:name w:val="Table Grid"/>
+    <w:basedOn w:val="TableNormal"/>
+    <w:uiPriority w:val="39"/>
+    <w:rsid w:val="00F82301"/>
+    <w:tblPr>
+      <w:tblBorders>
+        <w:top w:val="single" w:sz="4" w:space="0" w:color="auto"/>
+        <w:left w:val="single" w:sz="4" w:space="0" w:color="auto"/>
+        <w:bottom w:val="single" w:sz="4" w:space="0" w:color="auto"/>
+        <w:right w:val="single" w:sz="4" w:space="0" w:color="auto"/>
+        <w:insideH w:val="single" w:sz="4" w:space="0" w:color="auto"/>
+        <w:insideV w:val="single" w:sz="4" w:space="0" w:color="auto"/>
+      </w:tblBorders>
+    </w:tblPr>
   </w:style>
 </w:styles>
 </file>

</xml_diff>